<commit_message>
Fixing the issue gh-pages branch.
</commit_message>
<xml_diff>
--- a/Bronze/Marylia_Nieves_gitlinksweek1.docx
+++ b/Bronze/Marylia_Nieves_gitlinksweek1.docx
@@ -23,10 +23,23 @@
           <w:rPr>
             <w:rStyle w:val="Hyperlink"/>
           </w:rPr>
-          <w:t>https://github.com/marylian/MIU-Week-2</w:t>
+          <w:t>https://github.com/marylian/MIU-Week</w:t>
+        </w:r>
+        <w:r>
+          <w:rPr>
+            <w:rStyle w:val="Hyperlink"/>
+          </w:rPr>
+          <w:t>-</w:t>
+        </w:r>
+        <w:r>
+          <w:rPr>
+            <w:rStyle w:val="Hyperlink"/>
+          </w:rPr>
+          <w:t>3</w:t>
         </w:r>
       </w:hyperlink>
     </w:p>
+    <w:p/>
     <w:p/>
     <w:p>
       <w:proofErr w:type="spellStart"/>
@@ -47,7 +60,7 @@
           <w:rPr>
             <w:rStyle w:val="Hyperlink"/>
           </w:rPr>
-          <w:t>http://marylian.github.com/MIU-Week-2/Gold/index.html</w:t>
+          <w:t>http://marylian.github.com/MIU-Week-3/Gold/index.html</w:t>
         </w:r>
       </w:hyperlink>
     </w:p>
@@ -61,26 +74,31 @@
           <w:rPr>
             <w:rStyle w:val="Hyperlink"/>
           </w:rPr>
-          <w:t>http://marylian.github.com/MIU-Week-2/Bronze/index.</w:t>
+          <w:t>http:</w:t>
         </w:r>
         <w:r>
           <w:rPr>
             <w:rStyle w:val="Hyperlink"/>
           </w:rPr>
-          <w:t>h</w:t>
+          <w:t>//marylian.g</w:t>
+        </w:r>
+        <w:bookmarkStart w:id="0" w:name="_GoBack"/>
+        <w:bookmarkEnd w:id="0"/>
+        <w:r>
+          <w:rPr>
+            <w:rStyle w:val="Hyperlink"/>
+          </w:rPr>
+          <w:t>ithub.com/MIU-Week-3</w:t>
         </w:r>
         <w:r>
           <w:rPr>
             <w:rStyle w:val="Hyperlink"/>
           </w:rPr>
-          <w:t>tml</w:t>
+          <w:t>/Bronze/index.html</w:t>
         </w:r>
       </w:hyperlink>
     </w:p>
-    <w:p>
-      <w:bookmarkStart w:id="0" w:name="_GoBack"/>
-      <w:bookmarkEnd w:id="0"/>
-    </w:p>
+    <w:p/>
     <w:sectPr>
       <w:pgSz w:w="11900" w:h="16840"/>
       <w:pgMar w:top="1440" w:right="1800" w:bottom="1440" w:left="1800" w:header="720" w:footer="720" w:gutter="0"/>
@@ -317,6 +335,18 @@
       <w:u w:val="single"/>
     </w:rPr>
   </w:style>
+  <w:style w:type="character" w:styleId="FollowedHyperlink">
+    <w:name w:val="FollowedHyperlink"/>
+    <w:basedOn w:val="DefaultParagraphFont"/>
+    <w:uiPriority w:val="99"/>
+    <w:semiHidden/>
+    <w:unhideWhenUsed/>
+    <w:rsid w:val="00F659E6"/>
+    <w:rPr>
+      <w:color w:val="800080" w:themeColor="followedHyperlink"/>
+      <w:u w:val="single"/>
+    </w:rPr>
+  </w:style>
 </w:styles>
 </file>
 
@@ -543,6 +573,18 @@
     <w:rsid w:val="0040559F"/>
     <w:rPr>
       <w:color w:val="0000FF" w:themeColor="hyperlink"/>
+      <w:u w:val="single"/>
+    </w:rPr>
+  </w:style>
+  <w:style w:type="character" w:styleId="FollowedHyperlink">
+    <w:name w:val="FollowedHyperlink"/>
+    <w:basedOn w:val="DefaultParagraphFont"/>
+    <w:uiPriority w:val="99"/>
+    <w:semiHidden/>
+    <w:unhideWhenUsed/>
+    <w:rsid w:val="00F659E6"/>
+    <w:rPr>
+      <w:color w:val="800080" w:themeColor="followedHyperlink"/>
       <w:u w:val="single"/>
     </w:rPr>
   </w:style>

</xml_diff>